<commit_message>
Added expected data storage with explanation
</commit_message>
<xml_diff>
--- a/doc/Pflichtenheft_Überarbeitet.docx
+++ b/doc/Pflichtenheft_Überarbeitet.docx
@@ -55,25 +55,23 @@
           <w:szCs w:val="20"/>
         </w:rPr>
         <w:br/>
-        <w:t xml:space="preserve">Der Kunde erhält mit dem Produkt eine Software, die zur Installation auf einem Server vorgesehen ist, um Multi User </w:t>
-      </w:r>
-      <w:proofErr w:type="spellStart"/>
+        <w:t>Der Kunde erhält mit dem Produkt eine Software, die zur Installation auf einem Server vorgesehen ist, um Multi User Dungeon Spiele in beliebiger Anzahl parallel zu hosten. Der Server soll je nach benötigter Leistung die Kapazität dynamisch skalieren.</w:t>
+      </w:r>
       <w:r>
         <w:rPr>
           <w:rFonts w:ascii="Arial" w:hAnsi="Arial" w:cs="Arial"/>
           <w:sz w:val="20"/>
           <w:szCs w:val="20"/>
         </w:rPr>
-        <w:t>Dungeon</w:t>
-      </w:r>
-      <w:proofErr w:type="spellEnd"/>
+        <w:t xml:space="preserve"> </w:t>
+      </w:r>
       <w:r>
         <w:rPr>
           <w:rFonts w:ascii="Arial" w:hAnsi="Arial" w:cs="Arial"/>
           <w:sz w:val="20"/>
           <w:szCs w:val="20"/>
         </w:rPr>
-        <w:t xml:space="preserve"> Spiele in beliebiger Anzahl parallel zu hosten. Der Server soll je nach benötigter Leistung die Kapazität dynamisch skalieren.</w:t>
+        <w:br/>
       </w:r>
       <w:r>
         <w:rPr>
@@ -81,41 +79,7 @@
           <w:sz w:val="20"/>
           <w:szCs w:val="20"/>
         </w:rPr>
-        <w:t xml:space="preserve"> </w:t>
-      </w:r>
-      <w:r>
-        <w:rPr>
-          <w:rFonts w:ascii="Arial" w:hAnsi="Arial" w:cs="Arial"/>
-          <w:sz w:val="20"/>
-          <w:szCs w:val="20"/>
-        </w:rPr>
-        <w:br/>
-      </w:r>
-      <w:r>
-        <w:rPr>
-          <w:rFonts w:ascii="Arial" w:hAnsi="Arial" w:cs="Arial"/>
-          <w:sz w:val="20"/>
-          <w:szCs w:val="20"/>
-        </w:rPr>
-        <w:t xml:space="preserve">Der User kann zwei Rollen annehmen: Die des </w:t>
-      </w:r>
-      <w:proofErr w:type="spellStart"/>
-      <w:r>
-        <w:rPr>
-          <w:rFonts w:ascii="Arial" w:hAnsi="Arial" w:cs="Arial"/>
-          <w:sz w:val="20"/>
-          <w:szCs w:val="20"/>
-        </w:rPr>
-        <w:t>Dungeon</w:t>
-      </w:r>
-      <w:proofErr w:type="spellEnd"/>
-      <w:r>
-        <w:rPr>
-          <w:rFonts w:ascii="Arial" w:hAnsi="Arial" w:cs="Arial"/>
-          <w:sz w:val="20"/>
-          <w:szCs w:val="20"/>
-        </w:rPr>
-        <w:t xml:space="preserve"> Masters, in der das Spiel frei konfigurierbar ist und die des Spielers, in der das Spiel als Teilnehmer erlebt werden kann. </w:t>
+        <w:t xml:space="preserve">Der User kann zwei Rollen annehmen: Die des Dungeon Masters, in der das Spiel frei konfigurierbar ist und die des Spielers, in der das Spiel als Teilnehmer erlebt werden kann. </w:t>
       </w:r>
     </w:p>
     <w:p>
@@ -170,13 +134,8 @@
           <w:numId w:val="16"/>
         </w:numPr>
       </w:pPr>
-      <w:proofErr w:type="spellStart"/>
-      <w:r>
-        <w:t>Responsive</w:t>
-      </w:r>
-      <w:proofErr w:type="spellEnd"/>
-      <w:r>
-        <w:t xml:space="preserve"> Design</w:t>
+      <w:r>
+        <w:t>Responsive Design</w:t>
       </w:r>
     </w:p>
     <w:p>
@@ -203,15 +162,7 @@
         </w:numPr>
       </w:pPr>
       <w:r>
-        <w:t xml:space="preserve">Öffentlicher Chat sowie privater Chat zwischen einzelnen Spielern und dem </w:t>
-      </w:r>
-      <w:proofErr w:type="spellStart"/>
-      <w:r>
-        <w:t>Dungeon</w:t>
-      </w:r>
-      <w:proofErr w:type="spellEnd"/>
-      <w:r>
-        <w:t xml:space="preserve"> Master</w:t>
+        <w:t>Öffentlicher Chat sowie privater Chat zwischen einzelnen Spielern und dem Dungeon Master</w:t>
       </w:r>
     </w:p>
     <w:p>
@@ -394,43 +345,7 @@
           <w:sz w:val="22"/>
           <w:szCs w:val="22"/>
         </w:rPr>
-        <w:t xml:space="preserve">Es wird keinen automatisierten </w:t>
-      </w:r>
-      <w:proofErr w:type="spellStart"/>
-      <w:r>
-        <w:rPr>
-          <w:rFonts w:ascii="Arial" w:hAnsi="Arial" w:cs="Arial"/>
-          <w:sz w:val="22"/>
-          <w:szCs w:val="22"/>
-        </w:rPr>
-        <w:t>Dungeon</w:t>
-      </w:r>
-      <w:proofErr w:type="spellEnd"/>
-      <w:r>
-        <w:rPr>
-          <w:rFonts w:ascii="Arial" w:hAnsi="Arial" w:cs="Arial"/>
-          <w:sz w:val="22"/>
-          <w:szCs w:val="22"/>
-        </w:rPr>
-        <w:t xml:space="preserve"> Master geben, der </w:t>
-      </w:r>
-      <w:proofErr w:type="spellStart"/>
-      <w:r>
-        <w:rPr>
-          <w:rFonts w:ascii="Arial" w:hAnsi="Arial" w:cs="Arial"/>
-          <w:sz w:val="22"/>
-          <w:szCs w:val="22"/>
-        </w:rPr>
-        <w:t>Dungeon</w:t>
-      </w:r>
-      <w:proofErr w:type="spellEnd"/>
-      <w:r>
-        <w:rPr>
-          <w:rFonts w:ascii="Arial" w:hAnsi="Arial" w:cs="Arial"/>
-          <w:sz w:val="22"/>
-          <w:szCs w:val="22"/>
-        </w:rPr>
-        <w:t xml:space="preserve"> Master muss eine natürliche Person sein </w:t>
+        <w:t xml:space="preserve">Es wird keinen automatisierten Dungeon Master geben, der Dungeon Master muss eine natürliche Person sein </w:t>
       </w:r>
     </w:p>
     <w:p>
@@ -1135,23 +1050,13 @@
               </w:rPr>
               <w:t xml:space="preserve">Akteur: </w:t>
             </w:r>
-            <w:proofErr w:type="spellStart"/>
-            <w:r>
-              <w:rPr>
-                <w:rFonts w:ascii="Arial" w:hAnsi="Arial" w:cs="Arial"/>
-                <w:sz w:val="20"/>
-                <w:szCs w:val="20"/>
-              </w:rPr>
-              <w:t>Dungeon</w:t>
-            </w:r>
-            <w:proofErr w:type="spellEnd"/>
-            <w:r>
-              <w:rPr>
-                <w:rFonts w:ascii="Arial" w:hAnsi="Arial" w:cs="Arial"/>
-                <w:sz w:val="20"/>
-                <w:szCs w:val="20"/>
-              </w:rPr>
-              <w:t xml:space="preserve"> Master</w:t>
+            <w:r>
+              <w:rPr>
+                <w:rFonts w:ascii="Arial" w:hAnsi="Arial" w:cs="Arial"/>
+                <w:sz w:val="20"/>
+                <w:szCs w:val="20"/>
+              </w:rPr>
+              <w:t>Dungeon Master</w:t>
             </w:r>
           </w:p>
         </w:tc>
@@ -1197,25 +1102,23 @@
                 <w:sz w:val="20"/>
                 <w:szCs w:val="20"/>
               </w:rPr>
-              <w:t xml:space="preserve"> Das Spiel soll nach Wünschen des </w:t>
-            </w:r>
-            <w:proofErr w:type="spellStart"/>
-            <w:r>
-              <w:rPr>
-                <w:rFonts w:ascii="Arial" w:hAnsi="Arial" w:cs="Arial"/>
-                <w:sz w:val="20"/>
-                <w:szCs w:val="20"/>
-              </w:rPr>
-              <w:t>Dungeon</w:t>
-            </w:r>
-            <w:proofErr w:type="spellEnd"/>
-            <w:r>
-              <w:rPr>
-                <w:rFonts w:ascii="Arial" w:hAnsi="Arial" w:cs="Arial"/>
-                <w:sz w:val="20"/>
-                <w:szCs w:val="20"/>
-              </w:rPr>
-              <w:t xml:space="preserve"> Masters gestaltet werden. Sowohl das Thema des Spiels und die Räumlichkeiten, als auch die Konfiguration der Spielercharakter mit möglichen Klassen, Rassen und Equipment soll möglich sein. Diese Konfigurationen dienen der Spezialisierung der Avatare, sowie der Zuordnung ihrer Fähigkeiten. Die Anzahl und Verbindungen der Räume kann vom DM beliebig gewählt werden. Diese Räume können mit Objekten, Beschreibungstexten und NPCs ausgestattet werden, zusätzlich können dem Raum Interaktionen zugewiesen werden, wie zum Beispiel eine Falltür, die beim Betreten des Raums einmalig ausgelöst wird.</w:t>
+              <w:t xml:space="preserve"> Das Spiel soll nach Wünschen des Dungeon Masters gestaltet werden. Sowohl das Thema des Spiels und die Räumlichkeiten, als auch die Konfiguration der Spielercharakter mit möglichen Klassen, Rassen und Equipment soll möglich sein. Diese Konfigurationen dienen der Spezialisierung der </w:t>
+            </w:r>
+            <w:r>
+              <w:rPr>
+                <w:rFonts w:ascii="Arial" w:hAnsi="Arial" w:cs="Arial"/>
+                <w:sz w:val="20"/>
+                <w:szCs w:val="20"/>
+              </w:rPr>
+              <w:t>Charaktere</w:t>
+            </w:r>
+            <w:r>
+              <w:rPr>
+                <w:rFonts w:ascii="Arial" w:hAnsi="Arial" w:cs="Arial"/>
+                <w:sz w:val="20"/>
+                <w:szCs w:val="20"/>
+              </w:rPr>
+              <w:t>, sowie der Zuordnung ihrer Fähigkeiten. Die Anzahl und Verbindungen der Räume kann vom DM beliebig gewählt werden. Diese Räume können mit Objekten, Beschreibungstexten und NPCs ausgestattet werden, zusätzlich können dem Raum Interaktionen zugewiesen werden, wie zum Beispiel eine Falltür, die beim Betreten des Raums einmalig ausgelöst wird.</w:t>
             </w:r>
           </w:p>
         </w:tc>
@@ -1315,25 +1218,7 @@
                 <w:sz w:val="20"/>
                 <w:szCs w:val="20"/>
               </w:rPr>
-              <w:t xml:space="preserve"> Spieler, </w:t>
-            </w:r>
-            <w:proofErr w:type="spellStart"/>
-            <w:r>
-              <w:rPr>
-                <w:rFonts w:ascii="Arial" w:hAnsi="Arial" w:cs="Arial"/>
-                <w:sz w:val="20"/>
-                <w:szCs w:val="20"/>
-              </w:rPr>
-              <w:t>Dungeon</w:t>
-            </w:r>
-            <w:proofErr w:type="spellEnd"/>
-            <w:r>
-              <w:rPr>
-                <w:rFonts w:ascii="Arial" w:hAnsi="Arial" w:cs="Arial"/>
-                <w:sz w:val="20"/>
-                <w:szCs w:val="20"/>
-              </w:rPr>
-              <w:t xml:space="preserve"> Master</w:t>
+              <w:t xml:space="preserve"> Spieler, Dungeon Master</w:t>
             </w:r>
           </w:p>
         </w:tc>
@@ -1694,7 +1579,23 @@
                 <w:sz w:val="20"/>
                 <w:szCs w:val="20"/>
               </w:rPr>
-              <w:t xml:space="preserve"> Avatar konfigurieren</w:t>
+              <w:t xml:space="preserve"> </w:t>
+            </w:r>
+            <w:r>
+              <w:rPr>
+                <w:rFonts w:ascii="Arial" w:hAnsi="Arial" w:cs="Arial"/>
+                <w:sz w:val="20"/>
+                <w:szCs w:val="20"/>
+              </w:rPr>
+              <w:t xml:space="preserve">Charaktere </w:t>
+            </w:r>
+            <w:r>
+              <w:rPr>
+                <w:rFonts w:ascii="Arial" w:hAnsi="Arial" w:cs="Arial"/>
+                <w:sz w:val="20"/>
+                <w:szCs w:val="20"/>
+              </w:rPr>
+              <w:t>konfigurieren</w:t>
             </w:r>
           </w:p>
         </w:tc>
@@ -1786,7 +1687,79 @@
                 <w:sz w:val="20"/>
                 <w:szCs w:val="20"/>
               </w:rPr>
-              <w:t xml:space="preserve"> Der Spieler kann nach Beitritt eines Spiels seinen Avatar konfigurieren. Er ist dabei durch die vom DM kreierten Charakterklassen und Rassen eingeschränkt. Ein Spieler kann sich auch mehrere Avatare konfigurieren, mit denen er an einer Session teilnehmen kann, jedoch kann er nicht mit mehreren Avataren gleichzeitig an einer Session teilnehmen. Die gleichzeitige Teilnahme an mehreren Sessions ist jedoch möglich.</w:t>
+              <w:t xml:space="preserve"> Der Spieler kann nach Beitritt eines Spiels seinen </w:t>
+            </w:r>
+            <w:r>
+              <w:rPr>
+                <w:rFonts w:ascii="Arial" w:hAnsi="Arial" w:cs="Arial"/>
+                <w:sz w:val="20"/>
+                <w:szCs w:val="20"/>
+              </w:rPr>
+              <w:t>Charakter</w:t>
+            </w:r>
+            <w:r>
+              <w:rPr>
+                <w:rFonts w:ascii="Arial" w:hAnsi="Arial" w:cs="Arial"/>
+                <w:sz w:val="20"/>
+                <w:szCs w:val="20"/>
+              </w:rPr>
+              <w:t xml:space="preserve"> </w:t>
+            </w:r>
+            <w:r>
+              <w:rPr>
+                <w:rFonts w:ascii="Arial" w:hAnsi="Arial" w:cs="Arial"/>
+                <w:sz w:val="20"/>
+                <w:szCs w:val="20"/>
+              </w:rPr>
+              <w:t xml:space="preserve">konfigurieren. Er ist dabei durch die vom DM kreierten Charakterklassen und Rassen eingeschränkt. Ein Spieler kann sich auch mehrere </w:t>
+            </w:r>
+            <w:r>
+              <w:rPr>
+                <w:rFonts w:ascii="Arial" w:hAnsi="Arial" w:cs="Arial"/>
+                <w:sz w:val="20"/>
+                <w:szCs w:val="20"/>
+              </w:rPr>
+              <w:t>Charaktere</w:t>
+            </w:r>
+            <w:r>
+              <w:rPr>
+                <w:rFonts w:ascii="Arial" w:hAnsi="Arial" w:cs="Arial"/>
+                <w:sz w:val="20"/>
+                <w:szCs w:val="20"/>
+              </w:rPr>
+              <w:t xml:space="preserve"> konfigurieren, mit denen er an einer Session teilnehmen kann, jedoch kann er nicht mit mehreren </w:t>
+            </w:r>
+            <w:r>
+              <w:rPr>
+                <w:rFonts w:ascii="Arial" w:hAnsi="Arial" w:cs="Arial"/>
+                <w:sz w:val="20"/>
+                <w:szCs w:val="20"/>
+              </w:rPr>
+              <w:t>Charaktere</w:t>
+            </w:r>
+            <w:r>
+              <w:rPr>
+                <w:rFonts w:ascii="Arial" w:hAnsi="Arial" w:cs="Arial"/>
+                <w:sz w:val="20"/>
+                <w:szCs w:val="20"/>
+              </w:rPr>
+              <w:t>n</w:t>
+            </w:r>
+            <w:r>
+              <w:rPr>
+                <w:rFonts w:ascii="Arial" w:hAnsi="Arial" w:cs="Arial"/>
+                <w:sz w:val="20"/>
+                <w:szCs w:val="20"/>
+              </w:rPr>
+              <w:t xml:space="preserve"> </w:t>
+            </w:r>
+            <w:r>
+              <w:rPr>
+                <w:rFonts w:ascii="Arial" w:hAnsi="Arial" w:cs="Arial"/>
+                <w:sz w:val="20"/>
+                <w:szCs w:val="20"/>
+              </w:rPr>
+              <w:t>gleichzeitig an einer Session teilnehmen. Die gleichzeitige Teilnahme an mehreren Sessions ist jedoch möglich.</w:t>
             </w:r>
             <w:r>
               <w:rPr>
@@ -1805,7 +1778,6 @@
               </w:rPr>
               <w:t>//</w:t>
             </w:r>
-            <w:proofErr w:type="spellStart"/>
             <w:r>
               <w:rPr>
                 <w:rFonts w:ascii="Arial" w:hAnsi="Arial" w:cs="Arial"/>
@@ -1813,37 +1785,7 @@
                 <w:sz w:val="20"/>
                 <w:szCs w:val="20"/>
               </w:rPr>
-              <w:t>Text.review</w:t>
-            </w:r>
-            <w:proofErr w:type="spellEnd"/>
-            <w:r>
-              <w:rPr>
-                <w:rFonts w:ascii="Arial" w:hAnsi="Arial" w:cs="Arial"/>
-                <w:color w:val="FF0000"/>
-                <w:sz w:val="20"/>
-                <w:szCs w:val="20"/>
-              </w:rPr>
-              <w:t>(“</w:t>
-            </w:r>
-            <w:proofErr w:type="spellStart"/>
-            <w:r>
-              <w:rPr>
-                <w:rFonts w:ascii="Arial" w:hAnsi="Arial" w:cs="Arial"/>
-                <w:color w:val="FF0000"/>
-                <w:sz w:val="20"/>
-                <w:szCs w:val="20"/>
-              </w:rPr>
-              <w:t>Mike“,“Daniel</w:t>
-            </w:r>
-            <w:proofErr w:type="spellEnd"/>
-            <w:r>
-              <w:rPr>
-                <w:rFonts w:ascii="Arial" w:hAnsi="Arial" w:cs="Arial"/>
-                <w:color w:val="FF0000"/>
-                <w:sz w:val="20"/>
-                <w:szCs w:val="20"/>
-              </w:rPr>
-              <w:t>“);</w:t>
+              <w:t>MIKE/04.04.2020: Avatar durch Charakter ersetzt, da das mehr Sinn macht</w:t>
             </w:r>
           </w:p>
         </w:tc>
@@ -2005,7 +1947,39 @@
                 <w:sz w:val="20"/>
                 <w:szCs w:val="20"/>
               </w:rPr>
-              <w:t xml:space="preserve"> Der Spieler kann sich bei einer verfügbaren Session anmelden. Das Abmelden von einem Spiel ist danach jederzeit möglich. Bei der Anmeldung erhält er die Möglichkeit, einen neuen Avatar zu konfigurieren. Alternativ kann er das Spiel mit einem Charakter fortsetzen, falls er zuvor für diese Session bereits einen Charakter erstellt hat. Falls ein neuer Avatar erstellt werden soll, kann sich der Spieler zwischen diversen vom DM implementierten Rassen, Klassen, Fähigkeiten und Ausrüstungsgegenständen entscheiden. Danach kann er den Startraum betreten. Bei der Abmeldung werden seine Daten gespeichert, und diese sind bei der nächsten Anmeldung verfügbar.</w:t>
+              <w:t xml:space="preserve"> Der Spieler kann sich bei einer verfügbaren Session anmelden. Das Abmelden von einem Spiel ist danach jederzeit möglich. Bei der Anmeldung erhält er die Möglichkeit, einen neuen </w:t>
+            </w:r>
+            <w:r>
+              <w:rPr>
+                <w:rFonts w:ascii="Arial" w:hAnsi="Arial" w:cs="Arial"/>
+                <w:sz w:val="20"/>
+                <w:szCs w:val="20"/>
+              </w:rPr>
+              <w:t xml:space="preserve">Charakter </w:t>
+            </w:r>
+            <w:r>
+              <w:rPr>
+                <w:rFonts w:ascii="Arial" w:hAnsi="Arial" w:cs="Arial"/>
+                <w:sz w:val="20"/>
+                <w:szCs w:val="20"/>
+              </w:rPr>
+              <w:t xml:space="preserve">zu konfigurieren. Alternativ kann er das Spiel mit einem Charakter fortsetzen, falls er zuvor für diese Session bereits einen Charakter erstellt hat. Falls ein neuer </w:t>
+            </w:r>
+            <w:r>
+              <w:rPr>
+                <w:rFonts w:ascii="Arial" w:hAnsi="Arial" w:cs="Arial"/>
+                <w:sz w:val="20"/>
+                <w:szCs w:val="20"/>
+              </w:rPr>
+              <w:t xml:space="preserve">Charakter </w:t>
+            </w:r>
+            <w:r>
+              <w:rPr>
+                <w:rFonts w:ascii="Arial" w:hAnsi="Arial" w:cs="Arial"/>
+                <w:sz w:val="20"/>
+                <w:szCs w:val="20"/>
+              </w:rPr>
+              <w:t>erstellt werden soll, kann sich der Spieler zwischen diversen vom DM implementierten Rassen, Klassen, Fähigkeiten und Ausrüstungsgegenständen entscheiden. Danach kann er den Startraum betreten. Bei der Abmeldung werden seine Daten gespeichert, und diese sind bei der nächsten Anmeldung verfügbar.</w:t>
             </w:r>
           </w:p>
         </w:tc>
@@ -2029,6 +2003,7 @@
                 <w:sz w:val="20"/>
                 <w:szCs w:val="20"/>
               </w:rPr>
+              <w:lastRenderedPageBreak/>
               <w:t>/</w:t>
             </w:r>
             <w:r>
@@ -2115,23 +2090,13 @@
               </w:rPr>
               <w:t xml:space="preserve">Akteur: </w:t>
             </w:r>
-            <w:proofErr w:type="spellStart"/>
-            <w:r>
-              <w:rPr>
-                <w:rFonts w:ascii="Arial" w:hAnsi="Arial" w:cs="Arial"/>
-                <w:sz w:val="20"/>
-                <w:szCs w:val="20"/>
-              </w:rPr>
-              <w:t>Dungeon</w:t>
-            </w:r>
-            <w:proofErr w:type="spellEnd"/>
-            <w:r>
-              <w:rPr>
-                <w:rFonts w:ascii="Arial" w:hAnsi="Arial" w:cs="Arial"/>
-                <w:sz w:val="20"/>
-                <w:szCs w:val="20"/>
-              </w:rPr>
-              <w:t xml:space="preserve"> Master, Spieler</w:t>
+            <w:r>
+              <w:rPr>
+                <w:rFonts w:ascii="Arial" w:hAnsi="Arial" w:cs="Arial"/>
+                <w:sz w:val="20"/>
+                <w:szCs w:val="20"/>
+              </w:rPr>
+              <w:t>Dungeon Master, Spieler</w:t>
             </w:r>
           </w:p>
         </w:tc>
@@ -2177,25 +2142,7 @@
                 <w:sz w:val="20"/>
                 <w:szCs w:val="20"/>
               </w:rPr>
-              <w:t xml:space="preserve"> Im Spielverlauf kann der Spieler Aktionen, die vom </w:t>
-            </w:r>
-            <w:proofErr w:type="spellStart"/>
-            <w:r>
-              <w:rPr>
-                <w:rFonts w:ascii="Arial" w:hAnsi="Arial" w:cs="Arial"/>
-                <w:sz w:val="20"/>
-                <w:szCs w:val="20"/>
-              </w:rPr>
-              <w:t>Dungeon</w:t>
-            </w:r>
-            <w:proofErr w:type="spellEnd"/>
-            <w:r>
-              <w:rPr>
-                <w:rFonts w:ascii="Arial" w:hAnsi="Arial" w:cs="Arial"/>
-                <w:sz w:val="20"/>
-                <w:szCs w:val="20"/>
-              </w:rPr>
-              <w:t xml:space="preserve"> Master implementiert wurden, durchführen. Hierbei ist es wichtig zu erkennen, dass die dem DM zur Verfügung stehenden Befehle bereits implementiert sein werden. Er entscheidet die Reaktionen des Servers auf diese Aktionen. Zum Beispiel kann er entscheiden, wie viel Informationen ein Charakter mit dem Befehl </w:t>
+              <w:t xml:space="preserve"> Im Spielverlauf kann der Spieler Aktionen, die vom Dungeon Master implementiert wurden, durchführen. Hierbei ist es wichtig zu erkennen, dass die dem DM zur Verfügung stehenden Befehle bereits implementiert sein werden. Er entscheidet die Reaktionen des Servers auf diese Aktionen. Zum Beispiel kann er entscheiden, wie viel Informationen ein Charakter mit dem Befehl </w:t>
             </w:r>
             <w:r>
               <w:rPr>
@@ -2341,25 +2288,7 @@
                 <w:sz w:val="20"/>
                 <w:szCs w:val="20"/>
               </w:rPr>
-              <w:t xml:space="preserve">Spieler, </w:t>
-            </w:r>
-            <w:proofErr w:type="spellStart"/>
-            <w:r>
-              <w:rPr>
-                <w:rFonts w:ascii="Arial" w:hAnsi="Arial" w:cs="Arial"/>
-                <w:sz w:val="20"/>
-                <w:szCs w:val="20"/>
-              </w:rPr>
-              <w:t>Dungeon</w:t>
-            </w:r>
-            <w:proofErr w:type="spellEnd"/>
-            <w:r>
-              <w:rPr>
-                <w:rFonts w:ascii="Arial" w:hAnsi="Arial" w:cs="Arial"/>
-                <w:sz w:val="20"/>
-                <w:szCs w:val="20"/>
-              </w:rPr>
-              <w:t xml:space="preserve"> Master</w:t>
+              <w:t>Spieler, Dungeon Master</w:t>
             </w:r>
           </w:p>
         </w:tc>
@@ -2405,7 +2334,16 @@
                 <w:sz w:val="20"/>
                 <w:szCs w:val="20"/>
               </w:rPr>
-              <w:t xml:space="preserve"> Jeder Spieler im Raum sowie der </w:t>
+              <w:t xml:space="preserve"> Jeder Spieler im Raum sowie der Dungeon Master können über einen öffentlichen Chat kommunizieren. Die Spieler im gleichen Raum können diese Unterhaltungen mitverfolgen. Zusätzlich dazu ist es zwei beliebigen Spielern im gleichen Raum jederzeit möglich, sich in einem Flüsterchat privat zu unterhalten. </w:t>
+            </w:r>
+            <w:r>
+              <w:rPr>
+                <w:rFonts w:ascii="Arial" w:hAnsi="Arial" w:cs="Arial"/>
+                <w:sz w:val="20"/>
+                <w:szCs w:val="20"/>
+              </w:rPr>
+              <w:br/>
+              <w:t xml:space="preserve">Der Dungeon Master kann von jedem Raum aus am Chat teilnehmen und </w:t>
             </w:r>
             <w:proofErr w:type="spellStart"/>
             <w:r>
@@ -2414,7 +2352,7 @@
                 <w:sz w:val="20"/>
                 <w:szCs w:val="20"/>
               </w:rPr>
-              <w:t>Dungeon</w:t>
+              <w:t>angeflüstert</w:t>
             </w:r>
             <w:proofErr w:type="spellEnd"/>
             <w:r>
@@ -2423,70 +2361,7 @@
                 <w:sz w:val="20"/>
                 <w:szCs w:val="20"/>
               </w:rPr>
-              <w:t xml:space="preserve"> Master können über einen öffentlichen Chat kommunizieren. Die Spieler im gleichen Raum können diese Unterhaltungen mitverfolgen. Zusätzlich dazu ist es zwei beliebigen Spielern im gleichen Raum jederzeit möglich, sich in einem Flüsterchat privat zu unterhalten. </w:t>
-            </w:r>
-            <w:r>
-              <w:rPr>
-                <w:rFonts w:ascii="Arial" w:hAnsi="Arial" w:cs="Arial"/>
-                <w:sz w:val="20"/>
-                <w:szCs w:val="20"/>
-              </w:rPr>
-              <w:br/>
-              <w:t xml:space="preserve">Der </w:t>
-            </w:r>
-            <w:proofErr w:type="spellStart"/>
-            <w:r>
-              <w:rPr>
-                <w:rFonts w:ascii="Arial" w:hAnsi="Arial" w:cs="Arial"/>
-                <w:sz w:val="20"/>
-                <w:szCs w:val="20"/>
-              </w:rPr>
-              <w:t>Dungeon</w:t>
-            </w:r>
-            <w:proofErr w:type="spellEnd"/>
-            <w:r>
-              <w:rPr>
-                <w:rFonts w:ascii="Arial" w:hAnsi="Arial" w:cs="Arial"/>
-                <w:sz w:val="20"/>
-                <w:szCs w:val="20"/>
-              </w:rPr>
-              <w:t xml:space="preserve"> Master kann von jedem Raum aus am Chat teilnehmen und </w:t>
-            </w:r>
-            <w:proofErr w:type="spellStart"/>
-            <w:r>
-              <w:rPr>
-                <w:rFonts w:ascii="Arial" w:hAnsi="Arial" w:cs="Arial"/>
-                <w:sz w:val="20"/>
-                <w:szCs w:val="20"/>
-              </w:rPr>
-              <w:t>angeflüstert</w:t>
-            </w:r>
-            <w:proofErr w:type="spellEnd"/>
-            <w:r>
-              <w:rPr>
-                <w:rFonts w:ascii="Arial" w:hAnsi="Arial" w:cs="Arial"/>
-                <w:sz w:val="20"/>
-                <w:szCs w:val="20"/>
-              </w:rPr>
-              <w:t xml:space="preserve"> werden. Er hat jedoch keinen Zugriff auf den privaten Flüsterchat von zwei Spielern. Außerdem kann der </w:t>
-            </w:r>
-            <w:proofErr w:type="spellStart"/>
-            <w:r>
-              <w:rPr>
-                <w:rFonts w:ascii="Arial" w:hAnsi="Arial" w:cs="Arial"/>
-                <w:sz w:val="20"/>
-                <w:szCs w:val="20"/>
-              </w:rPr>
-              <w:t>Dungeon</w:t>
-            </w:r>
-            <w:proofErr w:type="spellEnd"/>
-            <w:r>
-              <w:rPr>
-                <w:rFonts w:ascii="Arial" w:hAnsi="Arial" w:cs="Arial"/>
-                <w:sz w:val="20"/>
-                <w:szCs w:val="20"/>
-              </w:rPr>
-              <w:t xml:space="preserve"> Master im öffentlichen Chat jederzeit den Namen eines Monsters, NPCs oder anderen Spielers annehmen. </w:t>
+              <w:t xml:space="preserve"> werden. Er hat jedoch keinen Zugriff auf den privaten Flüsterchat von zwei Spielern. Außerdem kann der Dungeon Master im öffentlichen Chat jederzeit den Namen eines Monsters, NPCs oder anderen Spielers annehmen. </w:t>
             </w:r>
           </w:p>
         </w:tc>
@@ -2610,25 +2485,7 @@
                 <w:sz w:val="20"/>
                 <w:szCs w:val="20"/>
               </w:rPr>
-              <w:t xml:space="preserve">Spieler, </w:t>
-            </w:r>
-            <w:proofErr w:type="spellStart"/>
-            <w:r>
-              <w:rPr>
-                <w:rFonts w:ascii="Arial" w:hAnsi="Arial" w:cs="Arial"/>
-                <w:sz w:val="20"/>
-                <w:szCs w:val="20"/>
-              </w:rPr>
-              <w:t>Dungeon</w:t>
-            </w:r>
-            <w:proofErr w:type="spellEnd"/>
-            <w:r>
-              <w:rPr>
-                <w:rFonts w:ascii="Arial" w:hAnsi="Arial" w:cs="Arial"/>
-                <w:sz w:val="20"/>
-                <w:szCs w:val="20"/>
-              </w:rPr>
-              <w:t xml:space="preserve"> Master</w:t>
+              <w:t>Spieler, Dungeon Master</w:t>
             </w:r>
           </w:p>
         </w:tc>
@@ -2692,25 +2549,7 @@
                 <w:sz w:val="20"/>
                 <w:szCs w:val="20"/>
               </w:rPr>
-              <w:t xml:space="preserve">. Das bedeutet, dass die Nachricht nur von dem Empfänger gesehen werden kann. Der </w:t>
-            </w:r>
-            <w:proofErr w:type="spellStart"/>
-            <w:r>
-              <w:rPr>
-                <w:rFonts w:ascii="Arial" w:hAnsi="Arial" w:cs="Arial"/>
-                <w:sz w:val="20"/>
-                <w:szCs w:val="20"/>
-              </w:rPr>
-              <w:t>Dungeon</w:t>
-            </w:r>
-            <w:proofErr w:type="spellEnd"/>
-            <w:r>
-              <w:rPr>
-                <w:rFonts w:ascii="Arial" w:hAnsi="Arial" w:cs="Arial"/>
-                <w:sz w:val="20"/>
-                <w:szCs w:val="20"/>
-              </w:rPr>
-              <w:t xml:space="preserve"> Master kann beim Flüstern den Namen von Monstern und NPCs annehmen, um ihre Rolle beim Flüstern einzunehmen. Dadurch ist es z.B. für einen Spieler möglich, seine Gruppe in einer kritischen Lage zu hintergehen, falls er Interesse an deren Ausrüstung hat. </w:t>
+              <w:t xml:space="preserve">. Das bedeutet, dass die Nachricht nur von dem Empfänger gesehen werden kann. Der Dungeon Master kann beim Flüstern den Namen von Monstern und NPCs annehmen, um ihre Rolle beim Flüstern einzunehmen. Dadurch ist es z.B. für einen Spieler möglich, seine Gruppe in einer kritischen Lage zu hintergehen, falls er Interesse an deren Ausrüstung hat. </w:t>
             </w:r>
           </w:p>
         </w:tc>
@@ -2734,6 +2573,7 @@
                 <w:sz w:val="20"/>
                 <w:szCs w:val="20"/>
               </w:rPr>
+              <w:lastRenderedPageBreak/>
               <w:t>/</w:t>
             </w:r>
             <w:r>
@@ -2820,23 +2660,13 @@
               </w:rPr>
               <w:t xml:space="preserve">Akteur: </w:t>
             </w:r>
-            <w:proofErr w:type="spellStart"/>
-            <w:r>
-              <w:rPr>
-                <w:rFonts w:ascii="Arial" w:hAnsi="Arial" w:cs="Arial"/>
-                <w:sz w:val="20"/>
-                <w:szCs w:val="20"/>
-              </w:rPr>
-              <w:t>Dungeon</w:t>
-            </w:r>
-            <w:proofErr w:type="spellEnd"/>
-            <w:r>
-              <w:rPr>
-                <w:rFonts w:ascii="Arial" w:hAnsi="Arial" w:cs="Arial"/>
-                <w:sz w:val="20"/>
-                <w:szCs w:val="20"/>
-              </w:rPr>
-              <w:t xml:space="preserve"> Master</w:t>
+            <w:r>
+              <w:rPr>
+                <w:rFonts w:ascii="Arial" w:hAnsi="Arial" w:cs="Arial"/>
+                <w:sz w:val="20"/>
+                <w:szCs w:val="20"/>
+              </w:rPr>
+              <w:t>Dungeon Master</w:t>
             </w:r>
           </w:p>
         </w:tc>
@@ -2882,25 +2712,7 @@
                 <w:sz w:val="20"/>
                 <w:szCs w:val="20"/>
               </w:rPr>
-              <w:t xml:space="preserve"> Der </w:t>
-            </w:r>
-            <w:proofErr w:type="spellStart"/>
-            <w:r>
-              <w:rPr>
-                <w:rFonts w:ascii="Arial" w:hAnsi="Arial" w:cs="Arial"/>
-                <w:sz w:val="20"/>
-                <w:szCs w:val="20"/>
-              </w:rPr>
-              <w:t>Dungeon</w:t>
-            </w:r>
-            <w:proofErr w:type="spellEnd"/>
-            <w:r>
-              <w:rPr>
-                <w:rFonts w:ascii="Arial" w:hAnsi="Arial" w:cs="Arial"/>
-                <w:sz w:val="20"/>
-                <w:szCs w:val="20"/>
-              </w:rPr>
-              <w:t xml:space="preserve"> Master kann aktiv in das Spielgeschehen eingreifen und es steuern. Dazu zählen</w:t>
+              <w:t xml:space="preserve"> Der Dungeon Master kann aktiv in das Spielgeschehen eingreifen und es steuern. Dazu zählen</w:t>
             </w:r>
           </w:p>
           <w:p>
@@ -3027,25 +2839,7 @@
                 <w:sz w:val="20"/>
                 <w:szCs w:val="20"/>
               </w:rPr>
-              <w:t xml:space="preserve">Dem </w:t>
-            </w:r>
-            <w:proofErr w:type="spellStart"/>
-            <w:r>
-              <w:rPr>
-                <w:rFonts w:ascii="Arial" w:hAnsi="Arial" w:cs="Arial"/>
-                <w:sz w:val="20"/>
-                <w:szCs w:val="20"/>
-              </w:rPr>
-              <w:t>Dungeon</w:t>
-            </w:r>
-            <w:proofErr w:type="spellEnd"/>
-            <w:r>
-              <w:rPr>
-                <w:rFonts w:ascii="Arial" w:hAnsi="Arial" w:cs="Arial"/>
-                <w:sz w:val="20"/>
-                <w:szCs w:val="20"/>
-              </w:rPr>
-              <w:t xml:space="preserve"> Master ist es ausdrücklich nicht erlaubt, den Spielern während des laufenden Spielbetriebs andere Rassen zuzuteilen. </w:t>
+              <w:t xml:space="preserve">Dem Dungeon Master ist es ausdrücklich nicht erlaubt, den Spielern während des laufenden Spielbetriebs andere Rassen zuzuteilen. </w:t>
             </w:r>
           </w:p>
         </w:tc>
@@ -3323,25 +3117,7 @@
                 <w:sz w:val="20"/>
                 <w:szCs w:val="20"/>
               </w:rPr>
-              <w:t xml:space="preserve">Spieler, </w:t>
-            </w:r>
-            <w:proofErr w:type="spellStart"/>
-            <w:r>
-              <w:rPr>
-                <w:rFonts w:ascii="Arial" w:hAnsi="Arial" w:cs="Arial"/>
-                <w:sz w:val="20"/>
-                <w:szCs w:val="20"/>
-              </w:rPr>
-              <w:t>Dungeon</w:t>
-            </w:r>
-            <w:proofErr w:type="spellEnd"/>
-            <w:r>
-              <w:rPr>
-                <w:rFonts w:ascii="Arial" w:hAnsi="Arial" w:cs="Arial"/>
-                <w:sz w:val="20"/>
-                <w:szCs w:val="20"/>
-              </w:rPr>
-              <w:t xml:space="preserve"> Master</w:t>
+              <w:t>Spieler, Dungeon Master</w:t>
             </w:r>
           </w:p>
         </w:tc>
@@ -3503,25 +3279,7 @@
                 <w:sz w:val="20"/>
                 <w:szCs w:val="20"/>
               </w:rPr>
-              <w:t xml:space="preserve">Spieler, </w:t>
-            </w:r>
-            <w:proofErr w:type="spellStart"/>
-            <w:r>
-              <w:rPr>
-                <w:rFonts w:ascii="Arial" w:hAnsi="Arial" w:cs="Arial"/>
-                <w:sz w:val="20"/>
-                <w:szCs w:val="20"/>
-              </w:rPr>
-              <w:t>Dungeon</w:t>
-            </w:r>
-            <w:proofErr w:type="spellEnd"/>
-            <w:r>
-              <w:rPr>
-                <w:rFonts w:ascii="Arial" w:hAnsi="Arial" w:cs="Arial"/>
-                <w:sz w:val="20"/>
-                <w:szCs w:val="20"/>
-              </w:rPr>
-              <w:t xml:space="preserve"> Master</w:t>
+              <w:t>Spieler, Dungeon Master</w:t>
             </w:r>
           </w:p>
         </w:tc>
@@ -3575,25 +3333,7 @@
                 <w:sz w:val="20"/>
                 <w:szCs w:val="20"/>
               </w:rPr>
-              <w:t xml:space="preserve"> Die Aufrechterhaltung des Spielbetriebs erfordert in den meisten Fällen die Anwesenheit eines </w:t>
-            </w:r>
-            <w:proofErr w:type="spellStart"/>
-            <w:r>
-              <w:rPr>
-                <w:rFonts w:ascii="Arial" w:hAnsi="Arial" w:cs="Arial"/>
-                <w:sz w:val="20"/>
-                <w:szCs w:val="20"/>
-              </w:rPr>
-              <w:t>Dungeon</w:t>
-            </w:r>
-            <w:proofErr w:type="spellEnd"/>
-            <w:r>
-              <w:rPr>
-                <w:rFonts w:ascii="Arial" w:hAnsi="Arial" w:cs="Arial"/>
-                <w:sz w:val="20"/>
-                <w:szCs w:val="20"/>
-              </w:rPr>
-              <w:t xml:space="preserve"> Masters.</w:t>
+              <w:t xml:space="preserve"> Die Aufrechterhaltung des Spielbetriebs erfordert in den meisten Fällen die Anwesenheit eines Dungeon Masters.</w:t>
             </w:r>
             <w:r>
               <w:rPr>
@@ -3633,25 +3373,7 @@
                 <w:sz w:val="20"/>
                 <w:szCs w:val="20"/>
               </w:rPr>
-              <w:t xml:space="preserve">rden, und diese sind oft nicht ausreichend. Sollte also der </w:t>
-            </w:r>
-            <w:proofErr w:type="spellStart"/>
-            <w:r>
-              <w:rPr>
-                <w:rFonts w:ascii="Arial" w:hAnsi="Arial" w:cs="Arial"/>
-                <w:sz w:val="20"/>
-                <w:szCs w:val="20"/>
-              </w:rPr>
-              <w:t>Dungeon</w:t>
-            </w:r>
-            <w:proofErr w:type="spellEnd"/>
-            <w:r>
-              <w:rPr>
-                <w:rFonts w:ascii="Arial" w:hAnsi="Arial" w:cs="Arial"/>
-                <w:sz w:val="20"/>
-                <w:szCs w:val="20"/>
-              </w:rPr>
-              <w:t xml:space="preserve"> Master aus dem Spiel austreten wollen, aber die Mitspieler wollen trotzdem weiterspielen, kann er einem anderen Spieler die Rolle des DMs zuordnen, der für ihn die Leitung des Spiels übernimmt.  </w:t>
+              <w:t xml:space="preserve">rden, und diese sind oft nicht ausreichend. Sollte also der Dungeon Master aus dem Spiel austreten wollen, aber die Mitspieler wollen trotzdem weiterspielen, kann er einem anderen Spieler die Rolle des DMs zuordnen, der für ihn die Leitung des Spiels übernimmt.  </w:t>
             </w:r>
           </w:p>
         </w:tc>
@@ -3751,25 +3473,7 @@
                 <w:sz w:val="20"/>
                 <w:szCs w:val="20"/>
               </w:rPr>
-              <w:t xml:space="preserve">Akteur: </w:t>
-            </w:r>
-            <w:proofErr w:type="spellStart"/>
-            <w:r>
-              <w:rPr>
-                <w:rFonts w:ascii="Arial" w:hAnsi="Arial" w:cs="Arial"/>
-                <w:sz w:val="20"/>
-                <w:szCs w:val="20"/>
-              </w:rPr>
-              <w:t>Dungeon</w:t>
-            </w:r>
-            <w:proofErr w:type="spellEnd"/>
-            <w:r>
-              <w:rPr>
-                <w:rFonts w:ascii="Arial" w:hAnsi="Arial" w:cs="Arial"/>
-                <w:sz w:val="20"/>
-                <w:szCs w:val="20"/>
-              </w:rPr>
-              <w:t xml:space="preserve"> Master</w:t>
+              <w:t>Akteur: Dungeon Master</w:t>
             </w:r>
           </w:p>
         </w:tc>
@@ -4393,6 +4097,16 @@
           <w:szCs w:val="20"/>
         </w:rPr>
         <w:t>erwartete Zahlen, Erwartungswerte…</w:t>
+      </w:r>
+      <w:r>
+        <w:rPr>
+          <w:rFonts w:ascii="Arial" w:hAnsi="Arial" w:cs="Arial"/>
+          <w:color w:val="FF0000"/>
+          <w:sz w:val="20"/>
+          <w:szCs w:val="20"/>
+        </w:rPr>
+        <w:br/>
+        <w:t>//MIKE/04.04.2020: Erwartungswerte eingefügt, müsste passen</w:t>
       </w:r>
     </w:p>
     <w:tbl>
@@ -4447,23 +4161,72 @@
                 <w:szCs w:val="20"/>
               </w:rPr>
             </w:pPr>
-            <w:proofErr w:type="spellStart"/>
-            <w:r>
-              <w:rPr>
-                <w:rFonts w:ascii="Arial" w:hAnsi="Arial" w:cs="Arial"/>
-                <w:sz w:val="20"/>
-                <w:szCs w:val="20"/>
-              </w:rPr>
-              <w:t>Dungeon</w:t>
-            </w:r>
-            <w:proofErr w:type="spellEnd"/>
-            <w:r>
-              <w:rPr>
-                <w:rFonts w:ascii="Arial" w:hAnsi="Arial" w:cs="Arial"/>
-                <w:sz w:val="20"/>
-                <w:szCs w:val="20"/>
-              </w:rPr>
-              <w:t xml:space="preserve"> Master Daten:</w:t>
+            <w:r>
+              <w:rPr>
+                <w:rFonts w:ascii="Arial" w:hAnsi="Arial" w:cs="Arial"/>
+                <w:sz w:val="20"/>
+                <w:szCs w:val="20"/>
+              </w:rPr>
+              <w:t>Dungeon Master Daten:</w:t>
+            </w:r>
+            <w:r>
+              <w:rPr>
+                <w:rFonts w:ascii="Arial" w:hAnsi="Arial" w:cs="Arial"/>
+                <w:sz w:val="20"/>
+                <w:szCs w:val="20"/>
+              </w:rPr>
+              <w:t xml:space="preserve"> </w:t>
+            </w:r>
+            <w:r>
+              <w:rPr>
+                <w:rFonts w:ascii="Arial" w:hAnsi="Arial" w:cs="Arial"/>
+                <w:sz w:val="20"/>
+                <w:szCs w:val="20"/>
+              </w:rPr>
+              <w:t>6 Kilobyte</w:t>
+            </w:r>
+            <w:r>
+              <w:rPr>
+                <w:rFonts w:ascii="Arial" w:hAnsi="Arial" w:cs="Arial"/>
+                <w:sz w:val="20"/>
+                <w:szCs w:val="20"/>
+              </w:rPr>
+              <w:t xml:space="preserve"> pro Dungeon Master</w:t>
+            </w:r>
+          </w:p>
+          <w:p>
+            <w:pPr>
+              <w:pStyle w:val="Listenabsatz"/>
+              <w:ind w:left="0"/>
+              <w:rPr>
+                <w:rFonts w:ascii="Arial" w:hAnsi="Arial" w:cs="Arial"/>
+                <w:sz w:val="20"/>
+                <w:szCs w:val="20"/>
+              </w:rPr>
+            </w:pPr>
+            <w:r>
+              <w:rPr>
+                <w:rFonts w:ascii="Arial" w:hAnsi="Arial" w:cs="Arial"/>
+                <w:sz w:val="20"/>
+                <w:szCs w:val="20"/>
+              </w:rPr>
+              <w:t>Die Dungeon Master Daten</w:t>
+            </w:r>
+            <w:r>
+              <w:rPr>
+                <w:rFonts w:ascii="Arial" w:hAnsi="Arial" w:cs="Arial"/>
+                <w:sz w:val="20"/>
+                <w:szCs w:val="20"/>
+              </w:rPr>
+              <w:t xml:space="preserve"> </w:t>
+            </w:r>
+            <w:r>
+              <w:rPr>
+                <w:rFonts w:ascii="Arial" w:hAnsi="Arial" w:cs="Arial"/>
+                <w:sz w:val="20"/>
+                <w:szCs w:val="20"/>
+              </w:rPr>
+              <w:t>werden nur aus Text und Zahlen bestehen.</w:t>
             </w:r>
           </w:p>
         </w:tc>
@@ -4515,6 +4278,47 @@
               </w:rPr>
               <w:t>Spielerdaten:</w:t>
             </w:r>
+            <w:r>
+              <w:rPr>
+                <w:rFonts w:ascii="Arial" w:hAnsi="Arial" w:cs="Arial"/>
+                <w:sz w:val="20"/>
+                <w:szCs w:val="20"/>
+              </w:rPr>
+              <w:t xml:space="preserve"> </w:t>
+            </w:r>
+            <w:r>
+              <w:rPr>
+                <w:rFonts w:ascii="Arial" w:hAnsi="Arial" w:cs="Arial"/>
+                <w:sz w:val="20"/>
+                <w:szCs w:val="20"/>
+              </w:rPr>
+              <w:t>6 Kilobyte</w:t>
+            </w:r>
+            <w:r>
+              <w:rPr>
+                <w:rFonts w:ascii="Arial" w:hAnsi="Arial" w:cs="Arial"/>
+                <w:sz w:val="20"/>
+                <w:szCs w:val="20"/>
+              </w:rPr>
+              <w:t xml:space="preserve"> </w:t>
+            </w:r>
+            <w:r>
+              <w:rPr>
+                <w:rFonts w:ascii="Arial" w:hAnsi="Arial" w:cs="Arial"/>
+                <w:sz w:val="20"/>
+                <w:szCs w:val="20"/>
+              </w:rPr>
+              <w:t>pro Spieler</w:t>
+            </w:r>
+            <w:r>
+              <w:rPr>
+                <w:rFonts w:ascii="Arial" w:hAnsi="Arial" w:cs="Arial"/>
+                <w:sz w:val="20"/>
+                <w:szCs w:val="20"/>
+              </w:rPr>
+              <w:br/>
+              <w:t>Die Spielerdaten werden nur aus Text und Zahlen bestehen.</w:t>
+            </w:r>
           </w:p>
         </w:tc>
       </w:tr>
@@ -4539,6 +4343,7 @@
                 <w:sz w:val="20"/>
                 <w:szCs w:val="20"/>
               </w:rPr>
+              <w:lastRenderedPageBreak/>
               <w:t>/D30/</w:t>
             </w:r>
           </w:p>
@@ -4565,6 +4370,49 @@
               </w:rPr>
               <w:t>Konfigurationsdaten:</w:t>
             </w:r>
+            <w:r>
+              <w:rPr>
+                <w:rFonts w:ascii="Arial" w:hAnsi="Arial" w:cs="Arial"/>
+                <w:sz w:val="20"/>
+                <w:szCs w:val="20"/>
+              </w:rPr>
+              <w:t xml:space="preserve"> </w:t>
+            </w:r>
+            <w:r>
+              <w:rPr>
+                <w:rFonts w:ascii="Arial" w:hAnsi="Arial" w:cs="Arial"/>
+                <w:sz w:val="20"/>
+                <w:szCs w:val="20"/>
+              </w:rPr>
+              <w:t>10 Kilobyte pro Spiel</w:t>
+            </w:r>
+            <w:r>
+              <w:rPr>
+                <w:rFonts w:ascii="Arial" w:hAnsi="Arial" w:cs="Arial"/>
+                <w:sz w:val="20"/>
+                <w:szCs w:val="20"/>
+              </w:rPr>
+              <w:br/>
+              <w:t xml:space="preserve">Die Konfigurationsdaten werden nur aus Text und Zahlen bestehen, hier kann der User jedoch mehr </w:t>
+            </w:r>
+            <w:proofErr w:type="gramStart"/>
+            <w:r>
+              <w:rPr>
+                <w:rFonts w:ascii="Arial" w:hAnsi="Arial" w:cs="Arial"/>
+                <w:sz w:val="20"/>
+                <w:szCs w:val="20"/>
+              </w:rPr>
+              <w:t>selber</w:t>
+            </w:r>
+            <w:proofErr w:type="gramEnd"/>
+            <w:r>
+              <w:rPr>
+                <w:rFonts w:ascii="Arial" w:hAnsi="Arial" w:cs="Arial"/>
+                <w:sz w:val="20"/>
+                <w:szCs w:val="20"/>
+              </w:rPr>
+              <w:t xml:space="preserve"> entscheiden, weshalb eventuell mehr Speicher bereitgestellt werden muss.</w:t>
+            </w:r>
           </w:p>
         </w:tc>
       </w:tr>
@@ -4615,6 +4463,39 @@
               </w:rPr>
               <w:t>Spielstanddaten:</w:t>
             </w:r>
+            <w:r>
+              <w:rPr>
+                <w:rFonts w:ascii="Arial" w:hAnsi="Arial" w:cs="Arial"/>
+                <w:sz w:val="20"/>
+                <w:szCs w:val="20"/>
+              </w:rPr>
+              <w:t xml:space="preserve"> </w:t>
+            </w:r>
+            <w:r>
+              <w:rPr>
+                <w:rFonts w:ascii="Arial" w:hAnsi="Arial" w:cs="Arial"/>
+                <w:sz w:val="20"/>
+                <w:szCs w:val="20"/>
+              </w:rPr>
+              <w:t>2,1 Megabyte pro Charakter</w:t>
+            </w:r>
+            <w:r>
+              <w:rPr>
+                <w:rFonts w:ascii="Arial" w:hAnsi="Arial" w:cs="Arial"/>
+                <w:sz w:val="20"/>
+                <w:szCs w:val="20"/>
+              </w:rPr>
+              <w:br/>
+              <w:t>Die Spielstanddaten enthalten abgesehen von Zahlen und Text auch ein Bild pro Charakter, welches 2</w:t>
+            </w:r>
+            <w:r>
+              <w:rPr>
+                <w:rFonts w:ascii="Arial" w:hAnsi="Arial" w:cs="Arial"/>
+                <w:sz w:val="20"/>
+                <w:szCs w:val="20"/>
+              </w:rPr>
+              <w:t xml:space="preserve"> Megabyte nicht überschreiten darf. </w:t>
+            </w:r>
           </w:p>
         </w:tc>
       </w:tr>
@@ -4639,7 +4520,6 @@
                 <w:sz w:val="20"/>
                 <w:szCs w:val="20"/>
               </w:rPr>
-              <w:lastRenderedPageBreak/>
               <w:t>/D50/</w:t>
             </w:r>
           </w:p>
@@ -4665,6 +4545,31 @@
                 <w:szCs w:val="20"/>
               </w:rPr>
               <w:t>Spieldaten:</w:t>
+            </w:r>
+            <w:r>
+              <w:rPr>
+                <w:rFonts w:ascii="Arial" w:hAnsi="Arial" w:cs="Arial"/>
+                <w:sz w:val="20"/>
+                <w:szCs w:val="20"/>
+              </w:rPr>
+              <w:t xml:space="preserve"> </w:t>
+            </w:r>
+            <w:r>
+              <w:rPr>
+                <w:rFonts w:ascii="Arial" w:hAnsi="Arial" w:cs="Arial"/>
+                <w:sz w:val="20"/>
+                <w:szCs w:val="20"/>
+              </w:rPr>
+              <w:t>250 Megabyte pro Spiel</w:t>
+            </w:r>
+            <w:r>
+              <w:rPr>
+                <w:rFonts w:ascii="Arial" w:hAnsi="Arial" w:cs="Arial"/>
+                <w:sz w:val="20"/>
+                <w:szCs w:val="20"/>
+              </w:rPr>
+              <w:br/>
+              <w:t>Die Spieldaten können viele Bilder/Grafiken und viele lange Texte enthalten, welche der Dungeon Master für sein Spiel an die Spieler bereitstellt.</w:t>
             </w:r>
           </w:p>
         </w:tc>
@@ -4677,7 +4582,6 @@
           <w:color w:val="FF0000"/>
           <w:sz w:val="20"/>
           <w:szCs w:val="20"/>
-          <w:lang w:val="en-GB"/>
         </w:rPr>
       </w:pPr>
     </w:p>
@@ -4688,7 +4592,6 @@
           <w:color w:val="FF0000"/>
           <w:sz w:val="20"/>
           <w:szCs w:val="20"/>
-          <w:lang w:val="en-GB"/>
         </w:rPr>
       </w:pPr>
     </w:p>
@@ -4897,25 +4800,7 @@
                 <w:sz w:val="20"/>
                 <w:szCs w:val="20"/>
               </w:rPr>
-              <w:t xml:space="preserve">Die Webseite wird für verschiedene Gerate </w:t>
-            </w:r>
-            <w:proofErr w:type="spellStart"/>
-            <w:r>
-              <w:rPr>
-                <w:rFonts w:ascii="Arial" w:hAnsi="Arial" w:cs="Arial"/>
-                <w:sz w:val="20"/>
-                <w:szCs w:val="20"/>
-              </w:rPr>
-              <w:t>responsive</w:t>
-            </w:r>
-            <w:proofErr w:type="spellEnd"/>
-            <w:r>
-              <w:rPr>
-                <w:rFonts w:ascii="Arial" w:hAnsi="Arial" w:cs="Arial"/>
-                <w:sz w:val="20"/>
-                <w:szCs w:val="20"/>
-              </w:rPr>
-              <w:t xml:space="preserve"> angepasst, jedoch wird für mobile Endgeräte keine spezielle Applikation entwickelt.</w:t>
+              <w:t>Die Webseite wird für verschiedene Gerate responsive angepasst, jedoch wird für mobile Endgeräte keine spezielle Applikation entwickelt.</w:t>
             </w:r>
           </w:p>
         </w:tc>
@@ -5007,25 +4892,7 @@
                 <w:sz w:val="20"/>
                 <w:szCs w:val="20"/>
               </w:rPr>
-              <w:t xml:space="preserve">Eine Begrenzung der Spieleranzahl pro Session wird vom </w:t>
-            </w:r>
-            <w:proofErr w:type="spellStart"/>
-            <w:r>
-              <w:rPr>
-                <w:rFonts w:ascii="Arial" w:hAnsi="Arial" w:cs="Arial"/>
-                <w:sz w:val="20"/>
-                <w:szCs w:val="20"/>
-              </w:rPr>
-              <w:t>Dungeon</w:t>
-            </w:r>
-            <w:proofErr w:type="spellEnd"/>
-            <w:r>
-              <w:rPr>
-                <w:rFonts w:ascii="Arial" w:hAnsi="Arial" w:cs="Arial"/>
-                <w:sz w:val="20"/>
-                <w:szCs w:val="20"/>
-              </w:rPr>
-              <w:t xml:space="preserve"> Master festgelegt. Eine globale maximale Grenze für die Anzahl von Spielern in einer Session kann vom Serveradministrator für alle zukünftig erstellten Spiele eingefügt werden.</w:t>
+              <w:t>Eine Begrenzung der Spieleranzahl pro Session wird vom Dungeon Master festgelegt. Eine globale maximale Grenze für die Anzahl von Spielern in einer Session kann vom Serveradministrator für alle zukünftig erstellten Spiele eingefügt werden.</w:t>
             </w:r>
           </w:p>
         </w:tc>
@@ -5095,6 +4962,7 @@
                 <w:sz w:val="20"/>
                 <w:szCs w:val="20"/>
               </w:rPr>
+              <w:lastRenderedPageBreak/>
               <w:t>/L80/</w:t>
             </w:r>
           </w:p>
@@ -5209,25 +5077,7 @@
                 <w:sz w:val="20"/>
                 <w:szCs w:val="20"/>
               </w:rPr>
-              <w:t xml:space="preserve">Schadensberechnungen oder zufällige Ereignisse können durch Würfel umgesetzt werden, die einen </w:t>
-            </w:r>
-            <w:proofErr w:type="spellStart"/>
-            <w:r>
-              <w:rPr>
-                <w:rFonts w:ascii="Arial" w:hAnsi="Arial" w:cs="Arial"/>
-                <w:sz w:val="20"/>
-                <w:szCs w:val="20"/>
-              </w:rPr>
-              <w:t>Modifikator</w:t>
-            </w:r>
-            <w:proofErr w:type="spellEnd"/>
-            <w:r>
-              <w:rPr>
-                <w:rFonts w:ascii="Arial" w:hAnsi="Arial" w:cs="Arial"/>
-                <w:sz w:val="20"/>
-                <w:szCs w:val="20"/>
-              </w:rPr>
-              <w:t xml:space="preserve"> wie z.B. +7 erlaubt. Dadurch können diverse Kampf- und Spielereignisse gesteuert werden.</w:t>
+              <w:t>Schadensberechnungen oder zufällige Ereignisse können durch Würfel umgesetzt werden, die einen Modifikator wie z.B. +7 erlaubt. Dadurch können diverse Kampf- und Spielereignisse gesteuert werden.</w:t>
             </w:r>
           </w:p>
         </w:tc>
@@ -5962,45 +5812,7 @@
           <w:szCs w:val="20"/>
         </w:rPr>
         <w:br/>
-        <w:t xml:space="preserve">In der Tabelle ist erkennbar, dass der Fokus der Projektgruppe auf dem Spielerlebnis der Nutzer liegt. Besonderen Wert wird außerdem auf die Performance und die Zuverlässigkeit des Produkts gelegt, weshalb auf Tests nicht verzichtet werden kann. Aus Budgetgründen wird auf eine Anpassung an eine Skalierung auf mehrere Server verzichtet, und das Produkt wird darauf optimiert, auf einem Server ausgeführt zu werden. Aus </w:t>
-      </w:r>
-      <w:proofErr w:type="spellStart"/>
-      <w:proofErr w:type="gramStart"/>
-      <w:r>
-        <w:rPr>
-          <w:rFonts w:ascii="Arial" w:hAnsi="Arial" w:cs="Arial"/>
-          <w:sz w:val="20"/>
-          <w:szCs w:val="20"/>
-        </w:rPr>
-        <w:t>dem selben</w:t>
-      </w:r>
-      <w:proofErr w:type="spellEnd"/>
-      <w:proofErr w:type="gramEnd"/>
-      <w:r>
-        <w:rPr>
-          <w:rFonts w:ascii="Arial" w:hAnsi="Arial" w:cs="Arial"/>
-          <w:sz w:val="20"/>
-          <w:szCs w:val="20"/>
-        </w:rPr>
-        <w:t xml:space="preserve"> Grund gibt es leichte Abstriche an der Funktionalität, da im Vergleich mit einigen MUD Servern der Konkurrenz nicht </w:t>
-      </w:r>
-      <w:proofErr w:type="spellStart"/>
-      <w:r>
-        <w:rPr>
-          <w:rFonts w:ascii="Arial" w:hAnsi="Arial" w:cs="Arial"/>
-          <w:sz w:val="20"/>
-          <w:szCs w:val="20"/>
-        </w:rPr>
-        <w:t>die selbe</w:t>
-      </w:r>
-      <w:proofErr w:type="spellEnd"/>
-      <w:r>
-        <w:rPr>
-          <w:rFonts w:ascii="Arial" w:hAnsi="Arial" w:cs="Arial"/>
-          <w:sz w:val="20"/>
-          <w:szCs w:val="20"/>
-        </w:rPr>
-        <w:t xml:space="preserve"> Anzahl an Befehlen implementiert werden kann.</w:t>
+        <w:t>In der Tabelle ist erkennbar, dass der Fokus der Projektgruppe auf dem Spielerlebnis der Nutzer liegt. Besonderen Wert wird außerdem auf die Performance und die Zuverlässigkeit des Produkts gelegt, weshalb auf Tests nicht verzichtet werden kann. Aus Budgetgründen wird auf eine Anpassung an eine Skalierung auf mehrere Server verzichtet, und das Produkt wird darauf optimiert, auf einem Server ausgeführt zu werden. Aus demselben Grund gibt es leichte Abstriche an der Funktionalität, da im Vergleich mit einigen MUD Servern der Konkurrenz nicht dieselbe Anzahl an Befehlen implementiert werden kann.</w:t>
       </w:r>
     </w:p>
     <w:p>
@@ -6065,6 +5877,7 @@
                 <w:sz w:val="20"/>
                 <w:szCs w:val="20"/>
               </w:rPr>
+              <w:lastRenderedPageBreak/>
               <w:t>/B10/</w:t>
             </w:r>
           </w:p>
@@ -6179,16 +5992,7 @@
                 <w:sz w:val="20"/>
                 <w:szCs w:val="20"/>
               </w:rPr>
-              <w:t xml:space="preserve">Sollte der Spieler ein eigenes Spiel konfigurieren wollen, erhält er Zugriff auf eine darauf spezialisierte Seite, in der Musterimplementierungen für diverse Einstellungen verfügbar sind. Hier können Räume konfiguriert, Rassen und Klassen erstellt und Begrenzungen der Spieleranzahl festgelegt werden. </w:t>
-            </w:r>
-            <w:r>
-              <w:rPr>
-                <w:rFonts w:ascii="Arial" w:hAnsi="Arial" w:cs="Arial"/>
-                <w:sz w:val="20"/>
-                <w:szCs w:val="20"/>
-              </w:rPr>
-              <w:lastRenderedPageBreak/>
-              <w:t>Zusätzlich lassen sich hier alle anderen wichtigen Einstellungen bezüglich des Spiels tätigen, die zuvor erwähnt wurden.</w:t>
+              <w:t>Sollte der Spieler ein eigenes Spiel konfigurieren wollen, erhält er Zugriff auf eine darauf spezialisierte Seite, in der Musterimplementierungen für diverse Einstellungen verfügbar sind. Hier können Räume konfiguriert, Rassen und Klassen erstellt und Begrenzungen der Spieleranzahl festgelegt werden. Zusätzlich lassen sich hier alle anderen wichtigen Einstellungen bezüglich des Spiels tätigen, die zuvor erwähnt wurden.</w:t>
             </w:r>
           </w:p>
         </w:tc>
@@ -6212,7 +6016,6 @@
                 <w:sz w:val="20"/>
                 <w:szCs w:val="20"/>
               </w:rPr>
-              <w:lastRenderedPageBreak/>
               <w:t>/B40/</w:t>
             </w:r>
           </w:p>
@@ -6340,6 +6143,7 @@
         <w:spacing w:line="276" w:lineRule="auto"/>
       </w:pPr>
       <w:r>
+        <w:lastRenderedPageBreak/>
         <w:t>Technische Produktumgebung</w:t>
       </w:r>
     </w:p>
@@ -6357,7 +6161,40 @@
         <w:t>Software</w:t>
       </w:r>
     </w:p>
-    <w:p/>
+    <w:p>
+      <w:pPr>
+        <w:pStyle w:val="Listenabsatz"/>
+        <w:numPr>
+          <w:ilvl w:val="0"/>
+          <w:numId w:val="6"/>
+        </w:numPr>
+      </w:pPr>
+      <w:proofErr w:type="spellStart"/>
+      <w:r>
+        <w:t>Tomcat</w:t>
+      </w:r>
+      <w:proofErr w:type="spellEnd"/>
+      <w:r>
+        <w:t xml:space="preserve"> auf dem Server</w:t>
+      </w:r>
+    </w:p>
+    <w:p>
+      <w:pPr>
+        <w:pStyle w:val="Listenabsatz"/>
+        <w:numPr>
+          <w:ilvl w:val="0"/>
+          <w:numId w:val="6"/>
+        </w:numPr>
+      </w:pPr>
+      <w:proofErr w:type="spellStart"/>
+      <w:r>
+        <w:t>VueJS</w:t>
+      </w:r>
+      <w:proofErr w:type="spellEnd"/>
+      <w:r>
+        <w:t xml:space="preserve"> Library</w:t>
+      </w:r>
+    </w:p>
     <w:p>
       <w:pPr>
         <w:pStyle w:val="berschrift1"/>
@@ -6368,11 +6205,18 @@
         <w:spacing w:line="276" w:lineRule="auto"/>
       </w:pPr>
       <w:r>
-        <w:lastRenderedPageBreak/>
         <w:t>Hardware</w:t>
       </w:r>
     </w:p>
-    <w:p/>
+    <w:p>
+      <w:pPr>
+        <w:pStyle w:val="Listenabsatz"/>
+        <w:numPr>
+          <w:ilvl w:val="0"/>
+          <w:numId w:val="6"/>
+        </w:numPr>
+      </w:pPr>
+    </w:p>
     <w:p>
       <w:pPr>
         <w:pStyle w:val="berschrift1"/>
@@ -6400,7 +6244,10 @@
         <w:t>Produkt-Schnittstellen</w:t>
       </w:r>
     </w:p>
-    <w:p/>
+    <w:p>
+      <w:bookmarkStart w:id="0" w:name="_GoBack"/>
+      <w:bookmarkEnd w:id="0"/>
+    </w:p>
     <w:p>
       <w:pPr>
         <w:pStyle w:val="berschrift1"/>
@@ -6425,6 +6272,7 @@
         <w:spacing w:line="276" w:lineRule="auto"/>
       </w:pPr>
       <w:r>
+        <w:lastRenderedPageBreak/>
         <w:t>Gliederung in Teilprodukte</w:t>
       </w:r>
     </w:p>
@@ -9148,7 +8996,7 @@
       </w:pPr>
     </w:pPrDefault>
   </w:docDefaults>
-  <w:latentStyles w:defLockedState="0" w:defUIPriority="99" w:defSemiHidden="0" w:defUnhideWhenUsed="0" w:defQFormat="0" w:count="376">
+  <w:latentStyles w:defLockedState="0" w:defUIPriority="99" w:defSemiHidden="0" w:defUnhideWhenUsed="0" w:defQFormat="0" w:count="377">
     <w:lsdException w:name="Normal" w:uiPriority="0" w:qFormat="1"/>
     <w:lsdException w:name="heading 1" w:uiPriority="9" w:qFormat="1"/>
     <w:lsdException w:name="heading 2" w:semiHidden="1" w:uiPriority="9" w:unhideWhenUsed="1" w:qFormat="1"/>
@@ -9254,7 +9102,6 @@
     <w:lsdException w:name="HTML Sample" w:semiHidden="1" w:unhideWhenUsed="1"/>
     <w:lsdException w:name="HTML Typewriter" w:semiHidden="1" w:unhideWhenUsed="1"/>
     <w:lsdException w:name="HTML Variable" w:semiHidden="1" w:unhideWhenUsed="1"/>
-    <w:lsdException w:name="Normal Table" w:semiHidden="1" w:unhideWhenUsed="1"/>
     <w:lsdException w:name="annotation subject" w:semiHidden="1" w:unhideWhenUsed="1"/>
     <w:lsdException w:name="No List" w:semiHidden="1" w:unhideWhenUsed="1"/>
     <w:lsdException w:name="Outline List 1" w:semiHidden="1" w:unhideWhenUsed="1"/>
@@ -9301,10 +9148,8 @@
     <w:lsdException w:name="Table Subtle 2" w:semiHidden="1" w:unhideWhenUsed="1"/>
     <w:lsdException w:name="Table Web 1" w:semiHidden="1" w:unhideWhenUsed="1"/>
     <w:lsdException w:name="Table Web 2" w:semiHidden="1" w:unhideWhenUsed="1"/>
-    <w:lsdException w:name="Table Web 3" w:semiHidden="1" w:unhideWhenUsed="1"/>
     <w:lsdException w:name="Balloon Text" w:semiHidden="1" w:unhideWhenUsed="1"/>
     <w:lsdException w:name="Table Grid" w:uiPriority="39"/>
-    <w:lsdException w:name="Table Theme" w:semiHidden="1" w:unhideWhenUsed="1"/>
     <w:lsdException w:name="Placeholder Text" w:semiHidden="1"/>
     <w:lsdException w:name="No Spacing" w:uiPriority="1" w:qFormat="1"/>
     <w:lsdException w:name="Light Shading" w:uiPriority="60"/>
@@ -9525,6 +9370,7 @@
     <w:lsdException w:name="Hashtag" w:semiHidden="1" w:unhideWhenUsed="1"/>
     <w:lsdException w:name="Unresolved Mention" w:semiHidden="1" w:unhideWhenUsed="1"/>
     <w:lsdException w:name="Smart Link" w:semiHidden="1" w:unhideWhenUsed="1"/>
+    <w:lsdException w:name="Smart Link Error" w:semiHidden="1" w:unhideWhenUsed="1"/>
   </w:latentStyles>
   <w:style w:type="paragraph" w:default="1" w:styleId="Standard">
     <w:name w:val="Normal"/>
@@ -11036,7 +10882,7 @@
 </file>
 
 <file path=customXml/itemProps1.xml><?xml version="1.0" encoding="utf-8"?>
-<ds:datastoreItem xmlns:ds="http://schemas.openxmlformats.org/officeDocument/2006/customXml" ds:itemID="{2EB94D42-BFD3-4D4C-88AC-DE095900D2D2}">
+<ds:datastoreItem xmlns:ds="http://schemas.openxmlformats.org/officeDocument/2006/customXml" ds:itemID="{9683DDD8-FDEE-4B0F-9F71-685A9DB2474E}">
   <ds:schemaRefs>
     <ds:schemaRef ds:uri="http://schemas.openxmlformats.org/officeDocument/2006/bibliography"/>
   </ds:schemaRefs>

</xml_diff>